<commit_message>
update production document generator
</commit_message>
<xml_diff>
--- a/workresidentpermit/data/production/templates/work_and_resident_letter_accepted_template.docx
+++ b/workresidentpermit/data/production/templates/work_and_resident_letter_accepted_template.docx
@@ -7,17 +7,54 @@
         <w:spacing w:after="200" w:line="276" w:lineRule="auto"/>
         <w:rPr>
           <w:rFonts w:ascii="Cambria" w:eastAsia="Cambria" w:hAnsi="Cambria" w:cs="Cambria"/>
-          <w:sz w:val="22"/>
-        </w:rPr>
-      </w:pPr>
-      <w:r>
-        <w:rPr>
-          <w:rFonts w:ascii="Cambria" w:eastAsia="Cambria" w:hAnsi="Cambria" w:cs="Cambria"/>
           <w:b/>
           <w:bCs/>
           <w:sz w:val="22"/>
           <w:lang w:val="en-GB"/>
         </w:rPr>
+      </w:pPr>
+    </w:p>
+    <w:p>
+      <w:pPr>
+        <w:spacing w:after="200" w:line="276" w:lineRule="auto"/>
+        <w:rPr>
+          <w:rFonts w:ascii="Cambria" w:eastAsia="Cambria" w:hAnsi="Cambria" w:cs="Cambria"/>
+          <w:b/>
+          <w:bCs/>
+          <w:sz w:val="22"/>
+          <w:lang w:val="en-GB"/>
+        </w:rPr>
+      </w:pPr>
+    </w:p>
+    <w:p>
+      <w:pPr>
+        <w:spacing w:after="200" w:line="276" w:lineRule="auto"/>
+        <w:rPr>
+          <w:rFonts w:ascii="Cambria" w:eastAsia="Cambria" w:hAnsi="Cambria" w:cs="Cambria"/>
+          <w:b/>
+          <w:bCs/>
+          <w:sz w:val="22"/>
+          <w:lang w:val="en-GB"/>
+        </w:rPr>
+      </w:pPr>
+    </w:p>
+    <w:p>
+      <w:pPr>
+        <w:spacing w:after="200" w:line="276" w:lineRule="auto"/>
+        <w:jc w:val="center"/>
+        <w:rPr>
+          <w:rFonts w:ascii="Cambria" w:eastAsia="Cambria" w:hAnsi="Cambria" w:cs="Cambria"/>
+          <w:sz w:val="22"/>
+        </w:rPr>
+      </w:pPr>
+      <w:r>
+        <w:rPr>
+          <w:rFonts w:ascii="Cambria" w:eastAsia="Cambria" w:hAnsi="Cambria" w:cs="Cambria"/>
+          <w:b/>
+          <w:bCs/>
+          <w:sz w:val="22"/>
+          <w:lang w:val="en-GB"/>
+        </w:rPr>
         <w:t>APPROVAL LETTER</w:t>
       </w:r>
     </w:p>
@@ -80,20 +117,43 @@
     </w:p>
     <w:p>
       <w:pPr>
-        <w:spacing w:after="0" w:line="240" w:lineRule="auto"/>
-        <w:rPr>
-          <w:rFonts w:ascii="Cambria" w:eastAsia="Cambria" w:hAnsi="Cambria" w:cs="Cambria"/>
-          <w:b/>
-          <w:sz w:val="22"/>
-        </w:rPr>
-      </w:pPr>
-      <w:r>
-        <w:rPr>
-          <w:rFonts w:ascii="Cambria" w:eastAsia="Cambria" w:hAnsi="Cambria" w:cs="Cambria"/>
-          <w:b/>
-          <w:sz w:val="22"/>
-        </w:rPr>
-        <w:t>{{ applicant_fullname }}</w:t>
+        <w:rPr>
+          <w:rFonts w:ascii="Cambria" w:eastAsia="Cambria" w:hAnsi="Cambria" w:cs="Cambria"/>
+          <w:b/>
+          <w:sz w:val="22"/>
+        </w:rPr>
+      </w:pPr>
+      <w:r>
+        <w:rPr>
+          <w:rFonts w:ascii="Cambria" w:eastAsia="Cambria" w:hAnsi="Cambria" w:cs="Cambria"/>
+          <w:b/>
+          <w:sz w:val="22"/>
+        </w:rPr>
+        <w:t xml:space="preserve">{{ </w:t>
+      </w:r>
+      <w:r>
+        <w:rPr>
+          <w:rFonts w:ascii="Cambria" w:eastAsia="Cambria" w:hAnsi="Cambria" w:cs="Cambria"/>
+          <w:b/>
+          <w:sz w:val="22"/>
+        </w:rPr>
+        <w:t>applicant_fullname</w:t>
+      </w:r>
+      <w:r>
+        <w:rPr>
+          <w:rFonts w:ascii="Cambria" w:eastAsia="Cambria" w:hAnsi="Cambria" w:cs="Cambria"/>
+          <w:b/>
+          <w:sz w:val="22"/>
+        </w:rPr>
+        <w:t xml:space="preserve"> </w:t>
+      </w:r>
+      <w:r>
+        <w:rPr>
+          <w:rFonts w:ascii="Cambria" w:eastAsia="Cambria" w:hAnsi="Cambria" w:cs="Cambria"/>
+          <w:b/>
+          <w:sz w:val="22"/>
+        </w:rPr>
+        <w:t>}}</w:t>
       </w:r>
     </w:p>
     <w:p>
@@ -278,67 +338,187 @@
           <w:sz w:val="22"/>
           <w:lang w:val="en-GB"/>
         </w:rPr>
-        <w:t>You are hereby informed that your application for a Permanent Residence has been approved. The Permanent Residence certificate, number</w:t>
-      </w:r>
-      <w:r>
-        <w:rPr>
-          <w:rFonts w:ascii="Cambria" w:eastAsia="Cambria" w:hAnsi="Cambria" w:cs="Cambria"/>
-          <w:sz w:val="22"/>
-          <w:lang w:val="en-GB"/>
+        <w:t xml:space="preserve">You are hereby informed that your application for a </w:t>
+      </w:r>
+      <w:proofErr w:type="gramStart"/>
+      <w:r>
+        <w:rPr>
+          <w:rFonts w:ascii="Cambria" w:eastAsia="Cambria" w:hAnsi="Cambria" w:cs="Cambria"/>
+          <w:sz w:val="22"/>
+          <w:lang w:val="en-GB"/>
+        </w:rPr>
+        <w:t xml:space="preserve">{{ </w:t>
+      </w:r>
+      <w:proofErr w:type="spellStart"/>
+      <w:r>
+        <w:rPr>
+          <w:rFonts w:ascii="Cambria" w:eastAsia="Cambria" w:hAnsi="Cambria" w:cs="Cambria"/>
+          <w:sz w:val="22"/>
+          <w:lang w:val="en-GB"/>
+        </w:rPr>
+        <w:t>application</w:t>
+      </w:r>
+      <w:proofErr w:type="gramEnd"/>
+      <w:r>
+        <w:rPr>
+          <w:rFonts w:ascii="Cambria" w:eastAsia="Cambria" w:hAnsi="Cambria" w:cs="Cambria"/>
+          <w:sz w:val="22"/>
+          <w:lang w:val="en-GB"/>
+        </w:rPr>
+        <w:t>_type</w:t>
+      </w:r>
+      <w:proofErr w:type="spellEnd"/>
+      <w:r>
+        <w:rPr>
+          <w:rFonts w:ascii="Cambria" w:eastAsia="Cambria" w:hAnsi="Cambria" w:cs="Cambria"/>
+          <w:sz w:val="22"/>
+          <w:lang w:val="en-GB"/>
+        </w:rPr>
+        <w:t xml:space="preserve"> }} </w:t>
+      </w:r>
+      <w:r>
+        <w:rPr>
+          <w:rFonts w:ascii="Cambria" w:eastAsia="Cambria" w:hAnsi="Cambria" w:cs="Cambria"/>
+          <w:sz w:val="22"/>
+          <w:lang w:val="en-GB"/>
+        </w:rPr>
+        <w:t xml:space="preserve">has been approved. The </w:t>
+      </w:r>
+      <w:proofErr w:type="gramStart"/>
+      <w:r>
+        <w:rPr>
+          <w:rFonts w:ascii="Cambria" w:eastAsia="Cambria" w:hAnsi="Cambria" w:cs="Cambria"/>
+          <w:sz w:val="22"/>
+          <w:lang w:val="en-GB"/>
+        </w:rPr>
+        <w:t xml:space="preserve">{{ </w:t>
+      </w:r>
+      <w:proofErr w:type="spellStart"/>
+      <w:r>
+        <w:rPr>
+          <w:rFonts w:ascii="Cambria" w:eastAsia="Cambria" w:hAnsi="Cambria" w:cs="Cambria"/>
+          <w:sz w:val="22"/>
+          <w:lang w:val="en-GB"/>
+        </w:rPr>
+        <w:t>application</w:t>
+      </w:r>
+      <w:proofErr w:type="gramEnd"/>
+      <w:r>
+        <w:rPr>
+          <w:rFonts w:ascii="Cambria" w:eastAsia="Cambria" w:hAnsi="Cambria" w:cs="Cambria"/>
+          <w:sz w:val="22"/>
+          <w:lang w:val="en-GB"/>
+        </w:rPr>
+        <w:t>_type</w:t>
+      </w:r>
+      <w:proofErr w:type="spellEnd"/>
+      <w:r>
+        <w:rPr>
+          <w:rFonts w:ascii="Cambria" w:eastAsia="Cambria" w:hAnsi="Cambria" w:cs="Cambria"/>
+          <w:sz w:val="22"/>
+          <w:lang w:val="en-GB"/>
+        </w:rPr>
+        <w:t xml:space="preserve"> }} </w:t>
+      </w:r>
+      <w:r>
+        <w:rPr>
+          <w:rFonts w:ascii="Cambria" w:eastAsia="Cambria" w:hAnsi="Cambria" w:cs="Cambria"/>
+          <w:sz w:val="22"/>
+          <w:lang w:val="en-GB"/>
+        </w:rPr>
+        <w:t>certificate, number</w:t>
+      </w:r>
+      <w:r>
+        <w:rPr>
+          <w:rFonts w:ascii="Cambria" w:eastAsia="Cambria" w:hAnsi="Cambria" w:cs="Cambria"/>
+          <w:sz w:val="22"/>
+          <w:lang w:val="en-GB"/>
+        </w:rPr>
+        <w:t xml:space="preserve"> {{ </w:t>
+      </w:r>
+      <w:proofErr w:type="spellStart"/>
+      <w:r>
+        <w:rPr>
+          <w:rFonts w:ascii="Cambria" w:eastAsia="Cambria" w:hAnsi="Cambria" w:cs="Cambria"/>
+          <w:sz w:val="22"/>
+          <w:lang w:val="en-GB"/>
+        </w:rPr>
+        <w:t>permit_number</w:t>
+      </w:r>
+      <w:proofErr w:type="spellEnd"/>
+      <w:r>
+        <w:rPr>
+          <w:rFonts w:ascii="Cambria" w:eastAsia="Cambria" w:hAnsi="Cambria" w:cs="Cambria"/>
+          <w:sz w:val="22"/>
+          <w:lang w:val="en-GB"/>
+        </w:rPr>
+        <w:t xml:space="preserve"> }}</w:t>
+      </w:r>
+      <w:r>
+        <w:rPr>
+          <w:rFonts w:ascii="Cambria" w:eastAsia="Cambria" w:hAnsi="Cambria" w:cs="Cambria"/>
+          <w:sz w:val="22"/>
+          <w:lang w:val="en-GB"/>
+        </w:rPr>
+        <w:t xml:space="preserve">, is available for collection at the </w:t>
+      </w:r>
+      <w:r>
+        <w:rPr>
+          <w:rFonts w:ascii="Cambria" w:eastAsia="Cambria" w:hAnsi="Cambria" w:cs="Cambria"/>
+          <w:sz w:val="22"/>
+          <w:lang w:val="en-GB"/>
+        </w:rPr>
+        <w:t xml:space="preserve">{{ </w:t>
+      </w:r>
+      <w:proofErr w:type="spellStart"/>
+      <w:r>
+        <w:rPr>
+          <w:rFonts w:ascii="Cambria" w:eastAsia="Cambria" w:hAnsi="Cambria" w:cs="Cambria"/>
+          <w:sz w:val="22"/>
+          <w:lang w:val="en-GB"/>
+        </w:rPr>
+        <w:t>office</w:t>
+      </w:r>
+      <w:r>
+        <w:rPr>
+          <w:rFonts w:ascii="Cambria" w:eastAsia="Cambria" w:hAnsi="Cambria" w:cs="Cambria"/>
+          <w:sz w:val="22"/>
+          <w:lang w:val="en-GB"/>
+        </w:rPr>
+        <w:t>r</w:t>
+      </w:r>
+      <w:r>
+        <w:rPr>
+          <w:rFonts w:ascii="Cambria" w:eastAsia="Cambria" w:hAnsi="Cambria" w:cs="Cambria"/>
+          <w:sz w:val="22"/>
+          <w:lang w:val="en-GB"/>
+        </w:rPr>
+        <w:t>_location</w:t>
+      </w:r>
+      <w:proofErr w:type="spellEnd"/>
+      <w:r>
+        <w:rPr>
+          <w:rFonts w:ascii="Cambria" w:eastAsia="Cambria" w:hAnsi="Cambria" w:cs="Cambria"/>
+          <w:sz w:val="22"/>
+          <w:lang w:val="en-GB"/>
+        </w:rPr>
+        <w:t xml:space="preserve"> }}</w:t>
+      </w:r>
+      <w:r>
+        <w:rPr>
+          <w:rFonts w:ascii="Cambria" w:eastAsia="Cambria" w:hAnsi="Cambria" w:cs="Cambria"/>
+          <w:sz w:val="22"/>
+          <w:lang w:val="en-GB"/>
+        </w:rPr>
+        <w:t xml:space="preserve"> Immigration Office.</w:t>
+      </w:r>
+      <w:r>
+        <w:rPr>
+          <w:rFonts w:ascii="Cambria" w:eastAsia="Cambria" w:hAnsi="Cambria" w:cs="Cambria"/>
+          <w:sz w:val="22"/>
         </w:rPr>
         <w:t xml:space="preserve"> </w:t>
       </w:r>
-      <w:proofErr w:type="gramStart"/>
-      <w:r>
-        <w:rPr>
-          <w:rFonts w:ascii="Cambria" w:eastAsia="Cambria" w:hAnsi="Cambria" w:cs="Cambria"/>
-          <w:sz w:val="22"/>
-          <w:lang w:val="en-GB"/>
-        </w:rPr>
-        <w:t xml:space="preserve">{{ </w:t>
-      </w:r>
-      <w:proofErr w:type="spellStart"/>
-      <w:r>
-        <w:rPr>
-          <w:rFonts w:ascii="Cambria" w:eastAsia="Cambria" w:hAnsi="Cambria" w:cs="Cambria"/>
-          <w:sz w:val="22"/>
-          <w:lang w:val="en-GB"/>
-        </w:rPr>
-        <w:t>permit</w:t>
-      </w:r>
-      <w:proofErr w:type="gramEnd"/>
-      <w:r>
-        <w:rPr>
-          <w:rFonts w:ascii="Cambria" w:eastAsia="Cambria" w:hAnsi="Cambria" w:cs="Cambria"/>
-          <w:sz w:val="22"/>
-          <w:lang w:val="en-GB"/>
-        </w:rPr>
-        <w:t>_number</w:t>
-      </w:r>
-      <w:proofErr w:type="spellEnd"/>
-      <w:r>
-        <w:rPr>
-          <w:rFonts w:ascii="Cambria" w:eastAsia="Cambria" w:hAnsi="Cambria" w:cs="Cambria"/>
-          <w:sz w:val="22"/>
-          <w:lang w:val="en-GB"/>
-        </w:rPr>
-        <w:t xml:space="preserve"> }}</w:t>
-      </w:r>
-      <w:r>
-        <w:rPr>
-          <w:rFonts w:ascii="Cambria" w:eastAsia="Cambria" w:hAnsi="Cambria" w:cs="Cambria"/>
-          <w:sz w:val="22"/>
-          <w:lang w:val="en-GB"/>
-        </w:rPr>
-        <w:t>, is available for collection at the Francistown(R) Immigration Office.</w:t>
-      </w:r>
-      <w:r>
-        <w:rPr>
-          <w:rFonts w:ascii="Cambria" w:eastAsia="Cambria" w:hAnsi="Cambria" w:cs="Cambria"/>
-          <w:sz w:val="22"/>
-        </w:rPr>
-        <w:t xml:space="preserve"> </w:t>
-      </w:r>
     </w:p>
     <w:p>
       <w:pPr>
@@ -362,7 +542,14 @@
           <w:rFonts w:ascii="Cambria" w:eastAsia="Cambria" w:hAnsi="Cambria" w:cs="Cambria"/>
           <w:sz w:val="22"/>
         </w:rPr>
-        <w:t>Thank you.</w:t>
+        <w:t>Thank you</w:t>
+      </w:r>
+      <w:r>
+        <w:rPr>
+          <w:rFonts w:ascii="Cambria" w:eastAsia="Cambria" w:hAnsi="Cambria" w:cs="Cambria"/>
+          <w:sz w:val="22"/>
+        </w:rPr>
+        <w:t xml:space="preserve"> for consideration</w:t>
       </w:r>
     </w:p>
     <w:p>
@@ -387,6 +574,54 @@
           <w:rFonts w:ascii="Cambria" w:eastAsia="Cambria" w:hAnsi="Cambria" w:cs="Cambria"/>
           <w:sz w:val="22"/>
         </w:rPr>
+        <w:t>Sincerely,</w:t>
+      </w:r>
+    </w:p>
+    <w:p>
+      <w:pPr>
+        <w:spacing w:after="200" w:line="276" w:lineRule="auto"/>
+        <w:rPr>
+          <w:rFonts w:ascii="Cambria" w:eastAsia="Cambria" w:hAnsi="Cambria" w:cs="Cambria"/>
+          <w:sz w:val="22"/>
+        </w:rPr>
+      </w:pPr>
+    </w:p>
+    <w:p>
+      <w:pPr>
+        <w:spacing w:after="200" w:line="276" w:lineRule="auto"/>
+        <w:rPr>
+          <w:rFonts w:ascii="Cambria" w:eastAsia="Cambria" w:hAnsi="Cambria" w:cs="Cambria"/>
+          <w:sz w:val="22"/>
+        </w:rPr>
+      </w:pPr>
+    </w:p>
+    <w:p>
+      <w:pPr>
+        <w:spacing w:after="200" w:line="276" w:lineRule="auto"/>
+        <w:rPr>
+          <w:rFonts w:ascii="Cambria" w:eastAsia="Cambria" w:hAnsi="Cambria" w:cs="Cambria"/>
+          <w:sz w:val="22"/>
+        </w:rPr>
+      </w:pPr>
+      <w:r>
+        <w:rPr>
+          <w:rFonts w:ascii="Cambria" w:eastAsia="Cambria" w:hAnsi="Cambria" w:cs="Cambria"/>
+          <w:sz w:val="22"/>
+        </w:rPr>
+        <w:t>Immigration officer</w:t>
+      </w:r>
+      <w:r>
+        <w:rPr>
+          <w:rFonts w:ascii="Cambria" w:eastAsia="Cambria" w:hAnsi="Cambria" w:cs="Cambria"/>
+          <w:sz w:val="22"/>
+        </w:rPr>
+        <w:t xml:space="preserve">: </w:t>
+      </w:r>
+      <w:r>
+        <w:rPr>
+          <w:rFonts w:ascii="Cambria" w:eastAsia="Cambria" w:hAnsi="Cambria" w:cs="Cambria"/>
+          <w:sz w:val="22"/>
+        </w:rPr>
         <w:t>{{ officer_fullname }}</w:t>
       </w:r>
       <w:r>
@@ -395,6 +630,19 @@
           <w:sz w:val="22"/>
         </w:rPr>
         <w:br/>
+      </w:r>
+      <w:r>
+        <w:rPr>
+          <w:rFonts w:ascii="Cambria" w:eastAsia="Cambria" w:hAnsi="Cambria" w:cs="Cambria"/>
+          <w:sz w:val="22"/>
+        </w:rPr>
+        <w:t xml:space="preserve">Designation: </w:t>
+      </w:r>
+      <w:r>
+        <w:rPr>
+          <w:rFonts w:ascii="Cambria" w:eastAsia="Cambria" w:hAnsi="Cambria" w:cs="Cambria"/>
+          <w:sz w:val="22"/>
+        </w:rPr>
         <w:t>{{ position }}</w:t>
       </w:r>
       <w:r>
@@ -403,10 +651,25 @@
           <w:sz w:val="22"/>
         </w:rPr>
         <w:br/>
+      </w:r>
+      <w:r>
+        <w:rPr>
+          <w:rFonts w:ascii="Cambria" w:eastAsia="Cambria" w:hAnsi="Cambria" w:cs="Cambria"/>
+          <w:sz w:val="22"/>
+        </w:rPr>
+        <w:t xml:space="preserve">Contact Number: </w:t>
+      </w:r>
+      <w:r>
+        <w:rPr>
+          <w:rFonts w:ascii="Cambria" w:eastAsia="Cambria" w:hAnsi="Cambria" w:cs="Cambria"/>
+          <w:sz w:val="22"/>
+        </w:rPr>
         <w:t>{{ officer_contact_information }}</w:t>
       </w:r>
     </w:p>
     <w:sectPr>
+      <w:headerReference w:type="default" r:id="rId6"/>
+      <w:footerReference w:type="default" r:id="rId7"/>
       <w:pgSz w:w="11906" w:h="16838"/>
       <w:pgMar w:top="1440" w:right="1440" w:bottom="1440" w:left="1440" w:header="720" w:footer="720" w:gutter="0"/>
       <w:cols w:space="720"/>
@@ -414,6 +677,465 @@
     </w:sectPr>
   </w:body>
 </w:document>
+</file>
+
+<file path=word/endnotes.xml><?xml version="1.0" encoding="utf-8"?>
+<w:endnotes xmlns:wpc="http://schemas.microsoft.com/office/word/2010/wordprocessingCanvas" xmlns:cx="http://schemas.microsoft.com/office/drawing/2014/chartex" xmlns:cx1="http://schemas.microsoft.com/office/drawing/2015/9/8/chartex" xmlns:cx2="http://schemas.microsoft.com/office/drawing/2015/10/21/chartex" xmlns:cx3="http://schemas.microsoft.com/office/drawing/2016/5/9/chartex" xmlns:cx4="http://schemas.microsoft.com/office/drawing/2016/5/10/chartex" xmlns:cx5="http://schemas.microsoft.com/office/drawing/2016/5/11/chartex" xmlns:cx6="http://schemas.microsoft.com/office/drawing/2016/5/12/chartex" xmlns:cx7="http://schemas.microsoft.com/office/drawing/2016/5/13/chartex" xmlns:cx8="http://schemas.microsoft.com/office/drawing/2016/5/14/chartex" xmlns:mc="http://schemas.openxmlformats.org/markup-compatibility/2006" xmlns:aink="http://schemas.microsoft.com/office/drawing/2016/ink" xmlns:am3d="http://schemas.microsoft.com/office/drawing/2017/model3d" xmlns:o="urn:schemas-microsoft-com:office:office" xmlns:oel="http://schemas.microsoft.com/office/2019/extlst" xmlns:r="http://schemas.openxmlformats.org/officeDocument/2006/relationships" xmlns:m="http://schemas.openxmlformats.org/officeDocument/2006/math" xmlns:v="urn:schemas-microsoft-com:vml" xmlns:wp14="http://schemas.microsoft.com/office/word/2010/wordprocessingDrawing" xmlns:wp="http://schemas.openxmlformats.org/drawingml/2006/wordprocessingDrawing" xmlns:w10="urn:schemas-microsoft-com:office:word" xmlns:w="http://schemas.openxmlformats.org/wordprocessingml/2006/main" xmlns:w14="http://schemas.microsoft.com/office/word/2010/wordml" xmlns:w15="http://schemas.microsoft.com/office/word/2012/wordml" xmlns:w16cex="http://schemas.microsoft.com/office/word/2018/wordml/cex" xmlns:w16cid="http://schemas.microsoft.com/office/word/2016/wordml/cid" xmlns:w16="http://schemas.microsoft.com/office/word/2018/wordml" xmlns:w16du="http://schemas.microsoft.com/office/word/2023/wordml/word16du" xmlns:w16sdtdh="http://schemas.microsoft.com/office/word/2020/wordml/sdtdatahash" xmlns:w16se="http://schemas.microsoft.com/office/word/2015/wordml/symex" xmlns:wpg="http://schemas.microsoft.com/office/word/2010/wordprocessingGroup" xmlns:wpi="http://schemas.microsoft.com/office/word/2010/wordprocessingInk" xmlns:wne="http://schemas.microsoft.com/office/word/2006/wordml" xmlns:wps="http://schemas.microsoft.com/office/word/2010/wordprocessingShape" mc:Ignorable="w14 w15 w16se w16cid w16 w16cex w16sdtdh w16du wp14">
+  <w:endnote w:type="separator" w:id="-1">
+    <w:p>
+      <w:pPr>
+        <w:spacing w:after="0" w:line="240" w:lineRule="auto"/>
+      </w:pPr>
+      <w:r>
+        <w:separator/>
+      </w:r>
+    </w:p>
+  </w:endnote>
+  <w:endnote w:type="continuationSeparator" w:id="0">
+    <w:p>
+      <w:pPr>
+        <w:spacing w:after="0" w:line="240" w:lineRule="auto"/>
+      </w:pPr>
+      <w:r>
+        <w:continuationSeparator/>
+      </w:r>
+    </w:p>
+  </w:endnote>
+</w:endnotes>
+</file>
+
+<file path=word/footer1.xml><?xml version="1.0" encoding="utf-8"?>
+<w:ftr xmlns:wpc="http://schemas.microsoft.com/office/word/2010/wordprocessingCanvas" xmlns:cx="http://schemas.microsoft.com/office/drawing/2014/chartex" xmlns:cx1="http://schemas.microsoft.com/office/drawing/2015/9/8/chartex" xmlns:cx2="http://schemas.microsoft.com/office/drawing/2015/10/21/chartex" xmlns:cx3="http://schemas.microsoft.com/office/drawing/2016/5/9/chartex" xmlns:cx4="http://schemas.microsoft.com/office/drawing/2016/5/10/chartex" xmlns:cx5="http://schemas.microsoft.com/office/drawing/2016/5/11/chartex" xmlns:cx6="http://schemas.microsoft.com/office/drawing/2016/5/12/chartex" xmlns:cx7="http://schemas.microsoft.com/office/drawing/2016/5/13/chartex" xmlns:cx8="http://schemas.microsoft.com/office/drawing/2016/5/14/chartex" xmlns:mc="http://schemas.openxmlformats.org/markup-compatibility/2006" xmlns:aink="http://schemas.microsoft.com/office/drawing/2016/ink" xmlns:am3d="http://schemas.microsoft.com/office/drawing/2017/model3d" xmlns:o="urn:schemas-microsoft-com:office:office" xmlns:oel="http://schemas.microsoft.com/office/2019/extlst" xmlns:r="http://schemas.openxmlformats.org/officeDocument/2006/relationships" xmlns:m="http://schemas.openxmlformats.org/officeDocument/2006/math" xmlns:v="urn:schemas-microsoft-com:vml" xmlns:wp14="http://schemas.microsoft.com/office/word/2010/wordprocessingDrawing" xmlns:wp="http://schemas.openxmlformats.org/drawingml/2006/wordprocessingDrawing" xmlns:w10="urn:schemas-microsoft-com:office:word" xmlns:w="http://schemas.openxmlformats.org/wordprocessingml/2006/main" xmlns:w14="http://schemas.microsoft.com/office/word/2010/wordml" xmlns:w15="http://schemas.microsoft.com/office/word/2012/wordml" xmlns:w16cex="http://schemas.microsoft.com/office/word/2018/wordml/cex" xmlns:w16cid="http://schemas.microsoft.com/office/word/2016/wordml/cid" xmlns:w16="http://schemas.microsoft.com/office/word/2018/wordml" xmlns:w16du="http://schemas.microsoft.com/office/word/2023/wordml/word16du" xmlns:w16sdtdh="http://schemas.microsoft.com/office/word/2020/wordml/sdtdatahash" xmlns:w16se="http://schemas.microsoft.com/office/word/2015/wordml/symex" xmlns:wpg="http://schemas.microsoft.com/office/word/2010/wordprocessingGroup" xmlns:wpi="http://schemas.microsoft.com/office/word/2010/wordprocessingInk" xmlns:wne="http://schemas.microsoft.com/office/word/2006/wordml" xmlns:wps="http://schemas.microsoft.com/office/word/2010/wordprocessingShape" mc:Ignorable="w14 w15 w16se w16cid w16 w16cex w16sdtdh w16du wp14">
+  <w:p>
+    <w:pPr>
+      <w:pStyle w:val="Footer"/>
+      <w:jc w:val="center"/>
+      <w:rPr>
+        <w:b/>
+        <w:bCs/>
+      </w:rPr>
+    </w:pPr>
+    <w:r>
+      <w:rPr>
+        <w:b/>
+        <w:bCs/>
+      </w:rPr>
+      <w:t>FOR /DIRECTOR OF IMMIGRATION AND CITIZENSHIP</w:t>
+    </w:r>
+  </w:p>
+  <w:p>
+    <w:pPr>
+      <w:pStyle w:val="Footer"/>
+    </w:pPr>
+  </w:p>
+</w:ftr>
+</file>
+
+<file path=word/footnotes.xml><?xml version="1.0" encoding="utf-8"?>
+<w:footnotes xmlns:wpc="http://schemas.microsoft.com/office/word/2010/wordprocessingCanvas" xmlns:cx="http://schemas.microsoft.com/office/drawing/2014/chartex" xmlns:cx1="http://schemas.microsoft.com/office/drawing/2015/9/8/chartex" xmlns:cx2="http://schemas.microsoft.com/office/drawing/2015/10/21/chartex" xmlns:cx3="http://schemas.microsoft.com/office/drawing/2016/5/9/chartex" xmlns:cx4="http://schemas.microsoft.com/office/drawing/2016/5/10/chartex" xmlns:cx5="http://schemas.microsoft.com/office/drawing/2016/5/11/chartex" xmlns:cx6="http://schemas.microsoft.com/office/drawing/2016/5/12/chartex" xmlns:cx7="http://schemas.microsoft.com/office/drawing/2016/5/13/chartex" xmlns:cx8="http://schemas.microsoft.com/office/drawing/2016/5/14/chartex" xmlns:mc="http://schemas.openxmlformats.org/markup-compatibility/2006" xmlns:aink="http://schemas.microsoft.com/office/drawing/2016/ink" xmlns:am3d="http://schemas.microsoft.com/office/drawing/2017/model3d" xmlns:o="urn:schemas-microsoft-com:office:office" xmlns:oel="http://schemas.microsoft.com/office/2019/extlst" xmlns:r="http://schemas.openxmlformats.org/officeDocument/2006/relationships" xmlns:m="http://schemas.openxmlformats.org/officeDocument/2006/math" xmlns:v="urn:schemas-microsoft-com:vml" xmlns:wp14="http://schemas.microsoft.com/office/word/2010/wordprocessingDrawing" xmlns:wp="http://schemas.openxmlformats.org/drawingml/2006/wordprocessingDrawing" xmlns:w10="urn:schemas-microsoft-com:office:word" xmlns:w="http://schemas.openxmlformats.org/wordprocessingml/2006/main" xmlns:w14="http://schemas.microsoft.com/office/word/2010/wordml" xmlns:w15="http://schemas.microsoft.com/office/word/2012/wordml" xmlns:w16cex="http://schemas.microsoft.com/office/word/2018/wordml/cex" xmlns:w16cid="http://schemas.microsoft.com/office/word/2016/wordml/cid" xmlns:w16="http://schemas.microsoft.com/office/word/2018/wordml" xmlns:w16du="http://schemas.microsoft.com/office/word/2023/wordml/word16du" xmlns:w16sdtdh="http://schemas.microsoft.com/office/word/2020/wordml/sdtdatahash" xmlns:w16se="http://schemas.microsoft.com/office/word/2015/wordml/symex" xmlns:wpg="http://schemas.microsoft.com/office/word/2010/wordprocessingGroup" xmlns:wpi="http://schemas.microsoft.com/office/word/2010/wordprocessingInk" xmlns:wne="http://schemas.microsoft.com/office/word/2006/wordml" xmlns:wps="http://schemas.microsoft.com/office/word/2010/wordprocessingShape" mc:Ignorable="w14 w15 w16se w16cid w16 w16cex w16sdtdh w16du wp14">
+  <w:footnote w:type="separator" w:id="-1">
+    <w:p>
+      <w:pPr>
+        <w:spacing w:after="0" w:line="240" w:lineRule="auto"/>
+      </w:pPr>
+      <w:r>
+        <w:separator/>
+      </w:r>
+    </w:p>
+  </w:footnote>
+  <w:footnote w:type="continuationSeparator" w:id="0">
+    <w:p>
+      <w:pPr>
+        <w:spacing w:after="0" w:line="240" w:lineRule="auto"/>
+      </w:pPr>
+      <w:r>
+        <w:continuationSeparator/>
+      </w:r>
+    </w:p>
+  </w:footnote>
+</w:footnotes>
+</file>
+
+<file path=word/header1.xml><?xml version="1.0" encoding="utf-8"?>
+<w:hdr xmlns:wpc="http://schemas.microsoft.com/office/word/2010/wordprocessingCanvas" xmlns:cx="http://schemas.microsoft.com/office/drawing/2014/chartex" xmlns:cx1="http://schemas.microsoft.com/office/drawing/2015/9/8/chartex" xmlns:cx2="http://schemas.microsoft.com/office/drawing/2015/10/21/chartex" xmlns:cx3="http://schemas.microsoft.com/office/drawing/2016/5/9/chartex" xmlns:cx4="http://schemas.microsoft.com/office/drawing/2016/5/10/chartex" xmlns:cx5="http://schemas.microsoft.com/office/drawing/2016/5/11/chartex" xmlns:cx6="http://schemas.microsoft.com/office/drawing/2016/5/12/chartex" xmlns:cx7="http://schemas.microsoft.com/office/drawing/2016/5/13/chartex" xmlns:cx8="http://schemas.microsoft.com/office/drawing/2016/5/14/chartex" xmlns:mc="http://schemas.openxmlformats.org/markup-compatibility/2006" xmlns:aink="http://schemas.microsoft.com/office/drawing/2016/ink" xmlns:am3d="http://schemas.microsoft.com/office/drawing/2017/model3d" xmlns:o="urn:schemas-microsoft-com:office:office" xmlns:oel="http://schemas.microsoft.com/office/2019/extlst" xmlns:r="http://schemas.openxmlformats.org/officeDocument/2006/relationships" xmlns:m="http://schemas.openxmlformats.org/officeDocument/2006/math" xmlns:v="urn:schemas-microsoft-com:vml" xmlns:wp14="http://schemas.microsoft.com/office/word/2010/wordprocessingDrawing" xmlns:wp="http://schemas.openxmlformats.org/drawingml/2006/wordprocessingDrawing" xmlns:w10="urn:schemas-microsoft-com:office:word" xmlns:w="http://schemas.openxmlformats.org/wordprocessingml/2006/main" xmlns:w14="http://schemas.microsoft.com/office/word/2010/wordml" xmlns:w15="http://schemas.microsoft.com/office/word/2012/wordml" xmlns:w16cex="http://schemas.microsoft.com/office/word/2018/wordml/cex" xmlns:w16cid="http://schemas.microsoft.com/office/word/2016/wordml/cid" xmlns:w16="http://schemas.microsoft.com/office/word/2018/wordml" xmlns:w16du="http://schemas.microsoft.com/office/word/2023/wordml/word16du" xmlns:w16sdtdh="http://schemas.microsoft.com/office/word/2020/wordml/sdtdatahash" xmlns:w16se="http://schemas.microsoft.com/office/word/2015/wordml/symex" xmlns:wpg="http://schemas.microsoft.com/office/word/2010/wordprocessingGroup" xmlns:wpi="http://schemas.microsoft.com/office/word/2010/wordprocessingInk" xmlns:wne="http://schemas.microsoft.com/office/word/2006/wordml" xmlns:wps="http://schemas.microsoft.com/office/word/2010/wordprocessingShape" mc:Ignorable="w14 w15 w16se w16cid w16 w16cex w16sdtdh w16du wp14">
+  <w:p>
+    <w:pPr>
+      <w:pStyle w:val="Header"/>
+    </w:pPr>
+    <w:r>
+      <w:rPr>
+        <w:noProof/>
+      </w:rPr>
+      <mc:AlternateContent>
+        <mc:Choice Requires="wps">
+          <w:drawing>
+            <wp:anchor distT="0" distB="0" distL="114300" distR="114300" simplePos="0" relativeHeight="251659264" behindDoc="0" locked="0" layoutInCell="1" allowOverlap="1" wp14:anchorId="1FF55BB8" wp14:editId="22CC6701">
+              <wp:simplePos x="0" y="0"/>
+              <wp:positionH relativeFrom="column">
+                <wp:posOffset>3683000</wp:posOffset>
+              </wp:positionH>
+              <wp:positionV relativeFrom="paragraph">
+                <wp:posOffset>0</wp:posOffset>
+              </wp:positionV>
+              <wp:extent cx="2222500" cy="802005"/>
+              <wp:effectExtent l="0" t="0" r="0" b="0"/>
+              <wp:wrapNone/>
+              <wp:docPr id="1507229626" name="Text Box 1"/>
+              <wp:cNvGraphicFramePr/>
+              <a:graphic xmlns:a="http://schemas.openxmlformats.org/drawingml/2006/main">
+                <a:graphicData uri="http://schemas.microsoft.com/office/word/2010/wordprocessingShape">
+                  <wps:wsp>
+                    <wps:cNvSpPr txBox="1"/>
+                    <wps:spPr>
+                      <a:xfrm>
+                        <a:off x="0" y="0"/>
+                        <a:ext cx="2222500" cy="802005"/>
+                      </a:xfrm>
+                      <a:prstGeom prst="rect">
+                        <a:avLst/>
+                      </a:prstGeom>
+                      <a:noFill/>
+                      <a:ln w="6350">
+                        <a:noFill/>
+                      </a:ln>
+                    </wps:spPr>
+                    <wps:txbx>
+                      <w:txbxContent>
+                        <w:p>
+                          <w:pPr>
+                            <w:spacing w:line="240" w:lineRule="auto"/>
+                            <w:rPr>
+                              <w:sz w:val="15"/>
+                              <w:szCs w:val="15"/>
+                            </w:rPr>
+                          </w:pPr>
+                          <w:r>
+                            <w:rPr>
+                              <w:sz w:val="15"/>
+                              <w:szCs w:val="15"/>
+                            </w:rPr>
+                            <w:t>DEPARTMENT OF IMMIGRATION &amp; CITIZENSHIP</w:t>
+                          </w:r>
+                        </w:p>
+                        <w:p>
+                          <w:pPr>
+                            <w:spacing w:line="240" w:lineRule="auto"/>
+                            <w:rPr>
+                              <w:sz w:val="15"/>
+                              <w:szCs w:val="15"/>
+                            </w:rPr>
+                          </w:pPr>
+                          <w:r>
+                            <w:rPr>
+                              <w:sz w:val="15"/>
+                              <w:szCs w:val="15"/>
+                            </w:rPr>
+                            <w:t>P O BOX 942</w:t>
+                          </w:r>
+                        </w:p>
+                        <w:p>
+                          <w:pPr>
+                            <w:spacing w:line="240" w:lineRule="auto"/>
+                            <w:rPr>
+                              <w:sz w:val="15"/>
+                              <w:szCs w:val="15"/>
+                            </w:rPr>
+                          </w:pPr>
+                          <w:r>
+                            <w:rPr>
+                              <w:sz w:val="15"/>
+                              <w:szCs w:val="15"/>
+                            </w:rPr>
+                            <w:t>Gabotone</w:t>
+                          </w:r>
+                        </w:p>
+                        <w:p>
+                          <w:pPr>
+                            <w:rPr>
+                              <w:sz w:val="18"/>
+                              <w:szCs w:val="18"/>
+                            </w:rPr>
+                          </w:pPr>
+                        </w:p>
+                      </w:txbxContent>
+                    </wps:txbx>
+                    <wps:bodyPr rot="0" spcFirstLastPara="0" vertOverflow="overflow" horzOverflow="overflow" vert="horz" wrap="square" lIns="91440" tIns="45720" rIns="91440" bIns="45720" numCol="1" spcCol="0" rtlCol="0" fromWordArt="0" anchor="t" anchorCtr="0" forceAA="0" compatLnSpc="1">
+                      <a:prstTxWarp prst="textNoShape">
+                        <a:avLst/>
+                      </a:prstTxWarp>
+                      <a:noAutofit/>
+                    </wps:bodyPr>
+                  </wps:wsp>
+                </a:graphicData>
+              </a:graphic>
+              <wp14:sizeRelH relativeFrom="margin">
+                <wp14:pctWidth>0</wp14:pctWidth>
+              </wp14:sizeRelH>
+              <wp14:sizeRelV relativeFrom="margin">
+                <wp14:pctHeight>0</wp14:pctHeight>
+              </wp14:sizeRelV>
+            </wp:anchor>
+          </w:drawing>
+        </mc:Choice>
+        <mc:Fallback>
+          <w:pict>
+            <v:shapetype w14:anchorId="1FF55BB8" id="_x0000_t202" coordsize="21600,21600" o:spt="202" path="m,l,21600r21600,l21600,xe">
+              <v:stroke joinstyle="miter"/>
+              <v:path gradientshapeok="t" o:connecttype="rect"/>
+            </v:shapetype>
+            <v:shape id="Text Box 1" o:spid="_x0000_s1026" type="#_x0000_t202" style="position:absolute;margin-left:290pt;margin-top:0;width:175pt;height:63.15pt;z-index:251659264;visibility:visible;mso-wrap-style:square;mso-width-percent:0;mso-height-percent:0;mso-wrap-distance-left:9pt;mso-wrap-distance-top:0;mso-wrap-distance-right:9pt;mso-wrap-distance-bottom:0;mso-position-horizontal:absolute;mso-position-horizontal-relative:text;mso-position-vertical:absolute;mso-position-vertical-relative:text;mso-width-percent:0;mso-height-percent:0;mso-width-relative:margin;mso-height-relative:margin;v-text-anchor:top" o:gfxdata="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" filled="f" stroked="f" strokeweight=".5pt">
+              <v:textbox>
+                <w:txbxContent>
+                  <w:p>
+                    <w:pPr>
+                      <w:spacing w:line="240" w:lineRule="auto"/>
+                      <w:rPr>
+                        <w:sz w:val="15"/>
+                        <w:szCs w:val="15"/>
+                      </w:rPr>
+                    </w:pPr>
+                    <w:r>
+                      <w:rPr>
+                        <w:sz w:val="15"/>
+                        <w:szCs w:val="15"/>
+                      </w:rPr>
+                      <w:t>DEPARTMENT OF IMMIGRATION &amp; CITIZENSHIP</w:t>
+                    </w:r>
+                  </w:p>
+                  <w:p>
+                    <w:pPr>
+                      <w:spacing w:line="240" w:lineRule="auto"/>
+                      <w:rPr>
+                        <w:sz w:val="15"/>
+                        <w:szCs w:val="15"/>
+                      </w:rPr>
+                    </w:pPr>
+                    <w:r>
+                      <w:rPr>
+                        <w:sz w:val="15"/>
+                        <w:szCs w:val="15"/>
+                      </w:rPr>
+                      <w:t>P O BOX 942</w:t>
+                    </w:r>
+                  </w:p>
+                  <w:p>
+                    <w:pPr>
+                      <w:spacing w:line="240" w:lineRule="auto"/>
+                      <w:rPr>
+                        <w:sz w:val="15"/>
+                        <w:szCs w:val="15"/>
+                      </w:rPr>
+                    </w:pPr>
+                    <w:r>
+                      <w:rPr>
+                        <w:sz w:val="15"/>
+                        <w:szCs w:val="15"/>
+                      </w:rPr>
+                      <w:t>Gabotone</w:t>
+                    </w:r>
+                  </w:p>
+                  <w:p>
+                    <w:pPr>
+                      <w:rPr>
+                        <w:sz w:val="18"/>
+                        <w:szCs w:val="18"/>
+                      </w:rPr>
+                    </w:pPr>
+                  </w:p>
+                </w:txbxContent>
+              </v:textbox>
+            </v:shape>
+          </w:pict>
+        </mc:Fallback>
+      </mc:AlternateContent>
+    </w:r>
+    <w:r>
+      <w:rPr>
+        <w:noProof/>
+      </w:rPr>
+      <w:drawing>
+        <wp:anchor distT="0" distB="0" distL="114300" distR="114300" simplePos="0" relativeHeight="251660288" behindDoc="0" locked="0" layoutInCell="1" allowOverlap="1" wp14:anchorId="16985DF1" wp14:editId="6E58B273">
+          <wp:simplePos x="0" y="0"/>
+          <wp:positionH relativeFrom="column">
+            <wp:posOffset>2527300</wp:posOffset>
+          </wp:positionH>
+          <wp:positionV relativeFrom="paragraph">
+            <wp:posOffset>265430</wp:posOffset>
+          </wp:positionV>
+          <wp:extent cx="762000" cy="586105"/>
+          <wp:effectExtent l="0" t="0" r="0" b="0"/>
+          <wp:wrapSquare wrapText="bothSides"/>
+          <wp:docPr id="1" name="Picture 1"/>
+          <wp:cNvGraphicFramePr>
+            <a:graphicFrameLocks xmlns:a="http://schemas.openxmlformats.org/drawingml/2006/main" noChangeAspect="1"/>
+          </wp:cNvGraphicFramePr>
+          <a:graphic xmlns:a="http://schemas.openxmlformats.org/drawingml/2006/main">
+            <a:graphicData uri="http://schemas.openxmlformats.org/drawingml/2006/picture">
+              <pic:pic xmlns:pic="http://schemas.openxmlformats.org/drawingml/2006/picture">
+                <pic:nvPicPr>
+                  <pic:cNvPr id="0" name="logo.png"/>
+                  <pic:cNvPicPr/>
+                </pic:nvPicPr>
+                <pic:blipFill>
+                  <a:blip r:embed="rId1"/>
+                  <a:stretch>
+                    <a:fillRect/>
+                  </a:stretch>
+                </pic:blipFill>
+                <pic:spPr>
+                  <a:xfrm>
+                    <a:off x="0" y="0"/>
+                    <a:ext cx="762000" cy="586105"/>
+                  </a:xfrm>
+                  <a:prstGeom prst="rect">
+                    <a:avLst/>
+                  </a:prstGeom>
+                </pic:spPr>
+              </pic:pic>
+            </a:graphicData>
+          </a:graphic>
+          <wp14:sizeRelH relativeFrom="page">
+            <wp14:pctWidth>0</wp14:pctWidth>
+          </wp14:sizeRelH>
+          <wp14:sizeRelV relativeFrom="page">
+            <wp14:pctHeight>0</wp14:pctHeight>
+          </wp14:sizeRelV>
+        </wp:anchor>
+      </w:drawing>
+    </w:r>
+    <w:r>
+      <w:rPr>
+        <w:noProof/>
+      </w:rPr>
+      <mc:AlternateContent>
+        <mc:Choice Requires="wps">
+          <w:drawing>
+            <wp:anchor distT="0" distB="0" distL="114300" distR="114300" simplePos="0" relativeHeight="251661312" behindDoc="0" locked="0" layoutInCell="1" allowOverlap="1" wp14:anchorId="5BC2E60E" wp14:editId="5F007FB9">
+              <wp:simplePos x="0" y="0"/>
+              <wp:positionH relativeFrom="column">
+                <wp:posOffset>0</wp:posOffset>
+              </wp:positionH>
+              <wp:positionV relativeFrom="paragraph">
+                <wp:posOffset>0</wp:posOffset>
+              </wp:positionV>
+              <wp:extent cx="1711325" cy="725805"/>
+              <wp:effectExtent l="0" t="0" r="0" b="0"/>
+              <wp:wrapNone/>
+              <wp:docPr id="172938390" name="Text Box 1"/>
+              <wp:cNvGraphicFramePr/>
+              <a:graphic xmlns:a="http://schemas.openxmlformats.org/drawingml/2006/main">
+                <a:graphicData uri="http://schemas.microsoft.com/office/word/2010/wordprocessingShape">
+                  <wps:wsp>
+                    <wps:cNvSpPr txBox="1"/>
+                    <wps:spPr>
+                      <a:xfrm>
+                        <a:off x="0" y="0"/>
+                        <a:ext cx="1711325" cy="725805"/>
+                      </a:xfrm>
+                      <a:prstGeom prst="rect">
+                        <a:avLst/>
+                      </a:prstGeom>
+                      <a:noFill/>
+                      <a:ln w="6350">
+                        <a:noFill/>
+                      </a:ln>
+                    </wps:spPr>
+                    <wps:txbx>
+                      <w:txbxContent>
+                        <w:p>
+                          <w:pPr>
+                            <w:rPr>
+                              <w:sz w:val="15"/>
+                              <w:szCs w:val="15"/>
+                            </w:rPr>
+                          </w:pPr>
+                          <w:r>
+                            <w:rPr>
+                              <w:sz w:val="15"/>
+                              <w:szCs w:val="15"/>
+                            </w:rPr>
+                            <w:t>TELEPHONE: 3611300</w:t>
+                          </w:r>
+                        </w:p>
+                        <w:p>
+                          <w:pPr>
+                            <w:rPr>
+                              <w:sz w:val="18"/>
+                              <w:szCs w:val="18"/>
+                            </w:rPr>
+                          </w:pPr>
+                          <w:r>
+                            <w:rPr>
+                              <w:sz w:val="15"/>
+                              <w:szCs w:val="15"/>
+                            </w:rPr>
+                            <w:t>FAX:  3900005</w:t>
+                          </w:r>
+                        </w:p>
+                      </w:txbxContent>
+                    </wps:txbx>
+                    <wps:bodyPr rot="0" spcFirstLastPara="0" vertOverflow="overflow" horzOverflow="overflow" vert="horz" wrap="square" lIns="91440" tIns="45720" rIns="91440" bIns="45720" numCol="1" spcCol="0" rtlCol="0" fromWordArt="0" anchor="t" anchorCtr="0" forceAA="0" compatLnSpc="1">
+                      <a:prstTxWarp prst="textNoShape">
+                        <a:avLst/>
+                      </a:prstTxWarp>
+                      <a:noAutofit/>
+                    </wps:bodyPr>
+                  </wps:wsp>
+                </a:graphicData>
+              </a:graphic>
+              <wp14:sizeRelH relativeFrom="margin">
+                <wp14:pctWidth>0</wp14:pctWidth>
+              </wp14:sizeRelH>
+              <wp14:sizeRelV relativeFrom="margin">
+                <wp14:pctHeight>0</wp14:pctHeight>
+              </wp14:sizeRelV>
+            </wp:anchor>
+          </w:drawing>
+        </mc:Choice>
+        <mc:Fallback>
+          <w:pict>
+            <v:shape w14:anchorId="5BC2E60E" id="_x0000_s1027" type="#_x0000_t202" style="position:absolute;margin-left:0;margin-top:0;width:134.75pt;height:57.15pt;z-index:251661312;visibility:visible;mso-wrap-style:square;mso-width-percent:0;mso-height-percent:0;mso-wrap-distance-left:9pt;mso-wrap-distance-top:0;mso-wrap-distance-right:9pt;mso-wrap-distance-bottom:0;mso-position-horizontal:absolute;mso-position-horizontal-relative:text;mso-position-vertical:absolute;mso-position-vertical-relative:text;mso-width-percent:0;mso-height-percent:0;mso-width-relative:margin;mso-height-relative:margin;v-text-anchor:top" o:gfxdata="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" filled="f" stroked="f" strokeweight=".5pt">
+              <v:textbox>
+                <w:txbxContent>
+                  <w:p>
+                    <w:pPr>
+                      <w:rPr>
+                        <w:sz w:val="15"/>
+                        <w:szCs w:val="15"/>
+                      </w:rPr>
+                    </w:pPr>
+                    <w:r>
+                      <w:rPr>
+                        <w:sz w:val="15"/>
+                        <w:szCs w:val="15"/>
+                      </w:rPr>
+                      <w:t>TELEPHONE: 3611300</w:t>
+                    </w:r>
+                  </w:p>
+                  <w:p>
+                    <w:pPr>
+                      <w:rPr>
+                        <w:sz w:val="18"/>
+                        <w:szCs w:val="18"/>
+                      </w:rPr>
+                    </w:pPr>
+                    <w:r>
+                      <w:rPr>
+                        <w:sz w:val="15"/>
+                        <w:szCs w:val="15"/>
+                      </w:rPr>
+                      <w:t>FAX:  3900005</w:t>
+                    </w:r>
+                  </w:p>
+                </w:txbxContent>
+              </v:textbox>
+            </v:shape>
+          </w:pict>
+        </mc:Fallback>
+      </mc:AlternateContent>
+    </w:r>
+  </w:p>
+</w:hdr>
 </file>
 
 <file path=word/styles.xml><?xml version="1.0" encoding="utf-8"?>
@@ -843,6 +1565,80 @@
     <w:semiHidden/>
     <w:unhideWhenUsed/>
   </w:style>
+  <w:style w:type="paragraph" w:styleId="Header">
+    <w:name w:val="header"/>
+    <w:basedOn w:val="Normal"/>
+    <w:link w:val="HeaderChar"/>
+    <w:uiPriority w:val="99"/>
+    <w:unhideWhenUsed/>
+    <w:rsid w:val="00436745"/>
+    <w:pPr>
+      <w:tabs>
+        <w:tab w:val="center" w:pos="4513"/>
+        <w:tab w:val="right" w:pos="9026"/>
+      </w:tabs>
+      <w:spacing w:after="0" w:line="240" w:lineRule="auto"/>
+    </w:pPr>
+  </w:style>
+  <w:style w:type="character" w:customStyle="1" w:styleId="HeaderChar">
+    <w:name w:val="Header Char"/>
+    <w:basedOn w:val="DefaultParagraphFont"/>
+    <w:link w:val="Header"/>
+    <w:uiPriority w:val="99"/>
+    <w:rsid w:val="00436745"/>
+  </w:style>
+  <w:style w:type="paragraph" w:styleId="Footer">
+    <w:name w:val="footer"/>
+    <w:basedOn w:val="Normal"/>
+    <w:link w:val="FooterChar"/>
+    <w:uiPriority w:val="99"/>
+    <w:unhideWhenUsed/>
+    <w:rsid w:val="00436745"/>
+    <w:pPr>
+      <w:tabs>
+        <w:tab w:val="center" w:pos="4513"/>
+        <w:tab w:val="right" w:pos="9026"/>
+      </w:tabs>
+      <w:spacing w:after="0" w:line="240" w:lineRule="auto"/>
+    </w:pPr>
+  </w:style>
+  <w:style w:type="character" w:customStyle="1" w:styleId="FooterChar">
+    <w:name w:val="Footer Char"/>
+    <w:basedOn w:val="DefaultParagraphFont"/>
+    <w:link w:val="Footer"/>
+    <w:uiPriority w:val="99"/>
+    <w:rsid w:val="00436745"/>
+  </w:style>
+  <w:style w:type="paragraph" w:styleId="HTMLPreformatted">
+    <w:name w:val="HTML Preformatted"/>
+    <w:basedOn w:val="Normal"/>
+    <w:link w:val="HTMLPreformattedChar"/>
+    <w:uiPriority w:val="99"/>
+    <w:semiHidden/>
+    <w:unhideWhenUsed/>
+    <w:rsid w:val="001A669C"/>
+    <w:pPr>
+      <w:spacing w:after="0" w:line="240" w:lineRule="auto"/>
+    </w:pPr>
+    <w:rPr>
+      <w:rFonts w:ascii="Consolas" w:hAnsi="Consolas" w:cs="Consolas"/>
+      <w:sz w:val="20"/>
+      <w:szCs w:val="20"/>
+    </w:rPr>
+  </w:style>
+  <w:style w:type="character" w:customStyle="1" w:styleId="HTMLPreformattedChar">
+    <w:name w:val="HTML Preformatted Char"/>
+    <w:basedOn w:val="DefaultParagraphFont"/>
+    <w:link w:val="HTMLPreformatted"/>
+    <w:uiPriority w:val="99"/>
+    <w:semiHidden/>
+    <w:rsid w:val="001A669C"/>
+    <w:rPr>
+      <w:rFonts w:ascii="Consolas" w:hAnsi="Consolas" w:cs="Consolas"/>
+      <w:sz w:val="20"/>
+      <w:szCs w:val="20"/>
+    </w:rPr>
+  </w:style>
 </w:styles>
 </file>
 

</xml_diff>